<commit_message>
Tata cara menambahkan user baru
</commit_message>
<xml_diff>
--- a/documentation/dokumentasi.docx
+++ b/documentation/dokumentasi.docx
@@ -4,20 +4,140 @@
   <w:body>
     <w:p>
       <w:pPr>
-        <w:rPr>
-          <w:rFonts w:hint="default"/>
-          <w:lang w:val="en-US"/>
-        </w:rPr>
-      </w:pPr>
-      <w:r>
-        <w:rPr>
-          <w:rFonts w:hint="default"/>
-          <w:lang w:val="en-US"/>
-        </w:rPr>
-        <w:t>12345</w:t>
-      </w:r>
+        <w:jc w:val="center"/>
+        <w:rPr>
+          <w:rFonts w:hint="default"/>
+          <w:b/>
+          <w:bCs/>
+          <w:lang w:val="en-US"/>
+        </w:rPr>
+      </w:pPr>
+      <w:r>
+        <w:rPr>
+          <w:rFonts w:hint="default"/>
+          <w:b/>
+          <w:bCs/>
+          <w:lang w:val="en-US"/>
+        </w:rPr>
+        <w:t>Laundry Kite</w:t>
+      </w:r>
+    </w:p>
+    <w:p>
+      <w:pPr>
+        <w:jc w:val="left"/>
+        <w:rPr>
+          <w:rFonts w:hint="default"/>
+          <w:lang w:val="en-US"/>
+        </w:rPr>
+      </w:pPr>
+    </w:p>
+    <w:p>
+      <w:pPr>
+        <w:jc w:val="left"/>
+        <w:rPr>
+          <w:rFonts w:hint="default"/>
+          <w:b/>
+          <w:bCs/>
+          <w:lang w:val="en-US"/>
+        </w:rPr>
+      </w:pPr>
+      <w:r>
+        <w:rPr>
+          <w:rFonts w:hint="default"/>
+          <w:b/>
+          <w:bCs/>
+          <w:lang w:val="en-US"/>
+        </w:rPr>
+        <w:t>Tata cara menambahkan/menjadi user baru</w:t>
+      </w:r>
+    </w:p>
+    <w:p>
+      <w:pPr>
+        <w:numPr>
+          <w:ilvl w:val="0"/>
+          <w:numId w:val="1"/>
+        </w:numPr>
+        <w:ind w:left="65" w:leftChars="0" w:firstLine="0" w:firstLineChars="0"/>
+        <w:jc w:val="center"/>
+        <w:rPr>
+          <w:rFonts w:hint="default"/>
+          <w:lang w:val="en-US"/>
+        </w:rPr>
+      </w:pPr>
+      <w:r>
+        <w:rPr>
+          <w:rFonts w:hint="default"/>
+          <w:b w:val="0"/>
+          <w:bCs w:val="0"/>
+          <w:lang w:val="en-US"/>
+        </w:rPr>
+        <w:t>Kanan pojok atas ada tertulis Daftar, klik daftar</w:t>
+      </w:r>
+    </w:p>
+    <w:p>
+      <w:pPr>
+        <w:numPr>
+          <w:numId w:val="0"/>
+        </w:numPr>
+        <w:ind w:left="65" w:leftChars="0"/>
+        <w:jc w:val="left"/>
+        <w:rPr>
+          <w:rFonts w:hint="default"/>
+          <w:lang w:val="en-US"/>
+        </w:rPr>
+      </w:pPr>
       <w:bookmarkStart w:id="0" w:name="_GoBack"/>
       <w:bookmarkEnd w:id="0"/>
+      <w:r>
+        <w:rPr>
+          <w:rFonts w:hint="default"/>
+          <w:lang w:val="en-US"/>
+        </w:rPr>
+        <w:tab/>
+      </w:r>
+      <w:r>
+        <w:rPr>
+          <w:rFonts w:hint="default"/>
+          <w:lang w:val="en-US"/>
+        </w:rPr>
+        <w:drawing>
+          <wp:inline distT="0" distB="0" distL="114300" distR="114300">
+            <wp:extent cx="4907915" cy="2254250"/>
+            <wp:effectExtent l="0" t="0" r="6985" b="12700"/>
+            <wp:docPr id="1" name="Picture 1" descr="LK1"/>
+            <wp:cNvGraphicFramePr>
+              <a:graphicFrameLocks xmlns:a="http://schemas.openxmlformats.org/drawingml/2006/main" noChangeAspect="1"/>
+            </wp:cNvGraphicFramePr>
+            <a:graphic xmlns:a="http://schemas.openxmlformats.org/drawingml/2006/main">
+              <a:graphicData uri="http://schemas.openxmlformats.org/drawingml/2006/picture">
+                <pic:pic xmlns:pic="http://schemas.openxmlformats.org/drawingml/2006/picture">
+                  <pic:nvPicPr>
+                    <pic:cNvPr id="1" name="Picture 1" descr="LK1"/>
+                    <pic:cNvPicPr>
+                      <a:picLocks noChangeAspect="1"/>
+                    </pic:cNvPicPr>
+                  </pic:nvPicPr>
+                  <pic:blipFill>
+                    <a:blip r:embed="rId6"/>
+                    <a:stretch>
+                      <a:fillRect/>
+                    </a:stretch>
+                  </pic:blipFill>
+                  <pic:spPr>
+                    <a:xfrm>
+                      <a:off x="0" y="0"/>
+                      <a:ext cx="4907915" cy="2254250"/>
+                    </a:xfrm>
+                    <a:prstGeom prst="rect">
+                      <a:avLst/>
+                    </a:prstGeom>
+                  </pic:spPr>
+                </pic:pic>
+              </a:graphicData>
+            </a:graphic>
+          </wp:inline>
+        </w:drawing>
+      </w:r>
     </w:p>
     <w:sectPr>
       <w:pgSz w:w="11906" w:h="16838"/>
@@ -77,6 +197,29 @@
     </w:p>
   </w:footnote>
 </w:footnotes>
+</file>
+
+<file path=word/numbering.xml><?xml version="1.0" encoding="utf-8"?>
+<w:numbering xmlns:wpc="http://schemas.microsoft.com/office/word/2010/wordprocessingCanvas" xmlns:mc="http://schemas.openxmlformats.org/markup-compatibility/2006" xmlns:o="urn:schemas-microsoft-com:office:office" xmlns:r="http://schemas.openxmlformats.org/officeDocument/2006/relationships" xmlns:m="http://schemas.openxmlformats.org/officeDocument/2006/math" xmlns:v="urn:schemas-microsoft-com:vml" xmlns:wp14="http://schemas.microsoft.com/office/word/2010/wordprocessingDrawing" xmlns:wp="http://schemas.openxmlformats.org/drawingml/2006/wordprocessingDrawing" xmlns:w10="urn:schemas-microsoft-com:office:word" xmlns:w="http://schemas.openxmlformats.org/wordprocessingml/2006/main" xmlns:w14="http://schemas.microsoft.com/office/word/2010/wordml" xmlns:wpg="http://schemas.microsoft.com/office/word/2010/wordprocessingGroup" xmlns:wpi="http://schemas.microsoft.com/office/word/2010/wordprocessingInk" xmlns:wne="http://schemas.microsoft.com/office/word/2006/wordml" xmlns:wps="http://schemas.microsoft.com/office/word/2010/wordprocessingShape" xmlns:wpsCustomData="http://www.wps.cn/officeDocument/2013/wpsCustomData" mc:Ignorable="w14 wp14">
+  <w:abstractNum w:abstractNumId="0">
+    <w:nsid w:val="CEB5FE4D"/>
+    <w:multiLevelType w:val="singleLevel"/>
+    <w:tmpl w:val="CEB5FE4D"/>
+    <w:lvl w:ilvl="0" w:tentative="0">
+      <w:start w:val="1"/>
+      <w:numFmt w:val="decimal"/>
+      <w:suff w:val="space"/>
+      <w:lvlText w:val="%1."/>
+      <w:lvlJc w:val="left"/>
+      <w:pPr>
+        <w:ind w:left="65" w:leftChars="0" w:firstLine="0" w:firstLineChars="0"/>
+      </w:pPr>
+    </w:lvl>
+  </w:abstractNum>
+  <w:num w:numId="1">
+    <w:abstractNumId w:val="0"/>
+  </w:num>
+</w:numbering>
 </file>
 
 <file path=word/styles.xml><?xml version="1.0" encoding="utf-8"?>

</xml_diff>

<commit_message>
tata cara ke2 menjadi use baru
</commit_message>
<xml_diff>
--- a/documentation/dokumentasi.docx
+++ b/documentation/dokumentasi.docx
@@ -9,6 +9,8 @@
           <w:rFonts w:hint="default"/>
           <w:b/>
           <w:bCs/>
+          <w:sz w:val="32"/>
+          <w:szCs w:val="32"/>
           <w:lang w:val="en-US"/>
         </w:rPr>
       </w:pPr>
@@ -17,6 +19,8 @@
           <w:rFonts w:hint="default"/>
           <w:b/>
           <w:bCs/>
+          <w:sz w:val="32"/>
+          <w:szCs w:val="32"/>
           <w:lang w:val="en-US"/>
         </w:rPr>
         <w:t>Laundry Kite</w:t>
@@ -38,6 +42,8 @@
           <w:rFonts w:hint="default"/>
           <w:b/>
           <w:bCs/>
+          <w:sz w:val="24"/>
+          <w:szCs w:val="24"/>
           <w:lang w:val="en-US"/>
         </w:rPr>
       </w:pPr>
@@ -46,6 +52,8 @@
           <w:rFonts w:hint="default"/>
           <w:b/>
           <w:bCs/>
+          <w:sz w:val="24"/>
+          <w:szCs w:val="24"/>
           <w:lang w:val="en-US"/>
         </w:rPr>
         <w:t>Tata cara menambahkan/menjadi user baru</w:t>
@@ -86,8 +94,6 @@
           <w:lang w:val="en-US"/>
         </w:rPr>
       </w:pPr>
-      <w:bookmarkStart w:id="0" w:name="_GoBack"/>
-      <w:bookmarkEnd w:id="0"/>
       <w:r>
         <w:rPr>
           <w:rFonts w:hint="default"/>
@@ -138,6 +144,125 @@
           </wp:inline>
         </w:drawing>
       </w:r>
+    </w:p>
+    <w:p>
+      <w:pPr>
+        <w:numPr>
+          <w:numId w:val="0"/>
+        </w:numPr>
+        <w:ind w:left="65" w:leftChars="0"/>
+        <w:jc w:val="left"/>
+        <w:rPr>
+          <w:rFonts w:hint="default"/>
+          <w:lang w:val="en-US"/>
+        </w:rPr>
+      </w:pPr>
+    </w:p>
+    <w:p>
+      <w:pPr>
+        <w:numPr>
+          <w:ilvl w:val="0"/>
+          <w:numId w:val="1"/>
+        </w:numPr>
+        <w:ind w:left="65" w:leftChars="0" w:firstLine="0" w:firstLineChars="0"/>
+        <w:jc w:val="center"/>
+        <w:rPr>
+          <w:rFonts w:hint="default"/>
+          <w:lang w:val="en-US"/>
+        </w:rPr>
+      </w:pPr>
+      <w:r>
+        <w:rPr>
+          <w:rFonts w:hint="default"/>
+          <w:lang w:val="en-US"/>
+        </w:rPr>
+        <w:t>Setelah klik daftar maka akan muncul halaman yang mengharuskan user mengisi form data user</w:t>
+      </w:r>
+    </w:p>
+    <w:p>
+      <w:pPr>
+        <w:numPr>
+          <w:numId w:val="0"/>
+        </w:numPr>
+        <w:ind w:left="65" w:leftChars="0"/>
+        <w:jc w:val="both"/>
+        <w:rPr>
+          <w:rFonts w:hint="default"/>
+          <w:lang w:val="en-US"/>
+        </w:rPr>
+      </w:pPr>
+      <w:r>
+        <w:rPr>
+          <w:rFonts w:hint="default"/>
+          <w:lang w:val="en-US"/>
+        </w:rPr>
+        <w:drawing>
+          <wp:inline distT="0" distB="0" distL="114300" distR="114300">
+            <wp:extent cx="5728970" cy="3005455"/>
+            <wp:effectExtent l="0" t="0" r="5080" b="4445"/>
+            <wp:docPr id="3" name="Picture 3" descr="LK3"/>
+            <wp:cNvGraphicFramePr>
+              <a:graphicFrameLocks xmlns:a="http://schemas.openxmlformats.org/drawingml/2006/main" noChangeAspect="1"/>
+            </wp:cNvGraphicFramePr>
+            <a:graphic xmlns:a="http://schemas.openxmlformats.org/drawingml/2006/main">
+              <a:graphicData uri="http://schemas.openxmlformats.org/drawingml/2006/picture">
+                <pic:pic xmlns:pic="http://schemas.openxmlformats.org/drawingml/2006/picture">
+                  <pic:nvPicPr>
+                    <pic:cNvPr id="3" name="Picture 3" descr="LK3"/>
+                    <pic:cNvPicPr>
+                      <a:picLocks noChangeAspect="1"/>
+                    </pic:cNvPicPr>
+                  </pic:nvPicPr>
+                  <pic:blipFill>
+                    <a:blip r:embed="rId7"/>
+                    <a:stretch>
+                      <a:fillRect/>
+                    </a:stretch>
+                  </pic:blipFill>
+                  <pic:spPr>
+                    <a:xfrm>
+                      <a:off x="0" y="0"/>
+                      <a:ext cx="5728970" cy="3005455"/>
+                    </a:xfrm>
+                    <a:prstGeom prst="rect">
+                      <a:avLst/>
+                    </a:prstGeom>
+                  </pic:spPr>
+                </pic:pic>
+              </a:graphicData>
+            </a:graphic>
+          </wp:inline>
+        </w:drawing>
+      </w:r>
+    </w:p>
+    <w:p>
+      <w:pPr>
+        <w:numPr>
+          <w:numId w:val="0"/>
+        </w:numPr>
+        <w:ind w:left="65" w:leftChars="0"/>
+        <w:jc w:val="both"/>
+        <w:rPr>
+          <w:rFonts w:hint="default"/>
+          <w:lang w:val="en-US"/>
+        </w:rPr>
+      </w:pPr>
+      <w:bookmarkStart w:id="0" w:name="_GoBack"/>
+      <w:bookmarkEnd w:id="0"/>
+    </w:p>
+    <w:p>
+      <w:pPr>
+        <w:numPr>
+          <w:ilvl w:val="0"/>
+          <w:numId w:val="1"/>
+        </w:numPr>
+        <w:ind w:left="65" w:leftChars="0" w:firstLine="0" w:firstLineChars="0"/>
+        <w:jc w:val="both"/>
+        <w:rPr>
+          <w:rFonts w:hint="default"/>
+          <w:lang w:val="en-US"/>
+        </w:rPr>
+      </w:pPr>
     </w:p>
     <w:sectPr>
       <w:pgSz w:w="11906" w:h="16838"/>

</xml_diff>

<commit_message>
tata cara ke3 menambah user baru
</commit_message>
<xml_diff>
--- a/documentation/dokumentasi.docx
+++ b/documentation/dokumentasi.docx
@@ -247,8 +247,6 @@
           <w:lang w:val="en-US"/>
         </w:rPr>
       </w:pPr>
-      <w:bookmarkStart w:id="0" w:name="_GoBack"/>
-      <w:bookmarkEnd w:id="0"/>
     </w:p>
     <w:p>
       <w:pPr>
@@ -257,6 +255,110 @@
           <w:numId w:val="1"/>
         </w:numPr>
         <w:ind w:left="65" w:leftChars="0" w:firstLine="0" w:firstLineChars="0"/>
+        <w:jc w:val="center"/>
+        <w:rPr>
+          <w:rFonts w:hint="default"/>
+          <w:lang w:val="en-US"/>
+        </w:rPr>
+      </w:pPr>
+      <w:r>
+        <w:rPr>
+          <w:rFonts w:hint="default"/>
+          <w:lang w:val="en-US"/>
+        </w:rPr>
+        <w:t>Setelah user mengisi form pendaftaran user dapat klik daftar , maka akan muncul halaman selanjutnya  .</w:t>
+      </w:r>
+    </w:p>
+    <w:p>
+      <w:pPr>
+        <w:numPr>
+          <w:numId w:val="0"/>
+        </w:numPr>
+        <w:ind w:left="65" w:leftChars="0"/>
+        <w:jc w:val="both"/>
+        <w:rPr>
+          <w:rFonts w:hint="default"/>
+          <w:lang w:val="en-US"/>
+        </w:rPr>
+      </w:pPr>
+      <w:r>
+        <w:rPr>
+          <w:rFonts w:hint="default"/>
+          <w:lang w:val="en-US"/>
+        </w:rPr>
+        <w:drawing>
+          <wp:inline distT="0" distB="0" distL="114300" distR="114300">
+            <wp:extent cx="5729605" cy="2772410"/>
+            <wp:effectExtent l="0" t="0" r="4445" b="8890"/>
+            <wp:docPr id="4" name="Picture 4" descr="LK4"/>
+            <wp:cNvGraphicFramePr>
+              <a:graphicFrameLocks xmlns:a="http://schemas.openxmlformats.org/drawingml/2006/main" noChangeAspect="1"/>
+            </wp:cNvGraphicFramePr>
+            <a:graphic xmlns:a="http://schemas.openxmlformats.org/drawingml/2006/main">
+              <a:graphicData uri="http://schemas.openxmlformats.org/drawingml/2006/picture">
+                <pic:pic xmlns:pic="http://schemas.openxmlformats.org/drawingml/2006/picture">
+                  <pic:nvPicPr>
+                    <pic:cNvPr id="4" name="Picture 4" descr="LK4"/>
+                    <pic:cNvPicPr>
+                      <a:picLocks noChangeAspect="1"/>
+                    </pic:cNvPicPr>
+                  </pic:nvPicPr>
+                  <pic:blipFill>
+                    <a:blip r:embed="rId8"/>
+                    <a:stretch>
+                      <a:fillRect/>
+                    </a:stretch>
+                  </pic:blipFill>
+                  <pic:spPr>
+                    <a:xfrm>
+                      <a:off x="0" y="0"/>
+                      <a:ext cx="5729605" cy="2772410"/>
+                    </a:xfrm>
+                    <a:prstGeom prst="rect">
+                      <a:avLst/>
+                    </a:prstGeom>
+                  </pic:spPr>
+                </pic:pic>
+              </a:graphicData>
+            </a:graphic>
+          </wp:inline>
+        </w:drawing>
+      </w:r>
+    </w:p>
+    <w:p>
+      <w:pPr>
+        <w:numPr>
+          <w:numId w:val="0"/>
+        </w:numPr>
+        <w:ind w:left="65" w:leftChars="0"/>
+        <w:jc w:val="both"/>
+        <w:rPr>
+          <w:rFonts w:hint="default"/>
+          <w:lang w:val="en-US"/>
+        </w:rPr>
+      </w:pPr>
+      <w:bookmarkStart w:id="0" w:name="_GoBack"/>
+      <w:bookmarkEnd w:id="0"/>
+    </w:p>
+    <w:p>
+      <w:pPr>
+        <w:numPr>
+          <w:numId w:val="0"/>
+        </w:numPr>
+        <w:ind w:left="65" w:leftChars="0"/>
+        <w:jc w:val="both"/>
+        <w:rPr>
+          <w:rFonts w:hint="default"/>
+          <w:lang w:val="en-US"/>
+        </w:rPr>
+      </w:pPr>
+    </w:p>
+    <w:p>
+      <w:pPr>
+        <w:numPr>
+          <w:numId w:val="0"/>
+        </w:numPr>
+        <w:ind w:left="65" w:leftChars="0"/>
         <w:jc w:val="both"/>
         <w:rPr>
           <w:rFonts w:hint="default"/>

</xml_diff>

<commit_message>
tata cara ke4 menambahkan user baru
</commit_message>
<xml_diff>
--- a/documentation/dokumentasi.docx
+++ b/documentation/dokumentasi.docx
@@ -339,6 +339,83 @@
       </w:pPr>
       <w:bookmarkStart w:id="0" w:name="_GoBack"/>
       <w:bookmarkEnd w:id="0"/>
+    </w:p>
+    <w:p>
+      <w:pPr>
+        <w:numPr>
+          <w:ilvl w:val="0"/>
+          <w:numId w:val="1"/>
+        </w:numPr>
+        <w:ind w:left="65" w:leftChars="0" w:firstLine="0" w:firstLineChars="0"/>
+        <w:jc w:val="center"/>
+        <w:rPr>
+          <w:rFonts w:hint="default"/>
+          <w:lang w:val="en-US"/>
+        </w:rPr>
+      </w:pPr>
+      <w:r>
+        <w:rPr>
+          <w:rFonts w:hint="default"/>
+          <w:lang w:val="en-US"/>
+        </w:rPr>
+        <w:t>Setelah user mengisi email dan pass , maka akan masuk ke halaman selanjutnya</w:t>
+      </w:r>
+    </w:p>
+    <w:p>
+      <w:pPr>
+        <w:numPr>
+          <w:numId w:val="0"/>
+        </w:numPr>
+        <w:ind w:left="65" w:leftChars="0"/>
+        <w:jc w:val="both"/>
+        <w:rPr>
+          <w:rFonts w:hint="default"/>
+          <w:lang w:val="en-US"/>
+        </w:rPr>
+      </w:pPr>
+      <w:r>
+        <w:rPr>
+          <w:rFonts w:hint="default"/>
+          <w:lang w:val="en-US"/>
+        </w:rPr>
+        <w:drawing>
+          <wp:inline distT="0" distB="0" distL="114300" distR="114300">
+            <wp:extent cx="5726430" cy="2736215"/>
+            <wp:effectExtent l="0" t="0" r="7620" b="6985"/>
+            <wp:docPr id="5" name="Picture 5" descr="LK5"/>
+            <wp:cNvGraphicFramePr>
+              <a:graphicFrameLocks xmlns:a="http://schemas.openxmlformats.org/drawingml/2006/main" noChangeAspect="1"/>
+            </wp:cNvGraphicFramePr>
+            <a:graphic xmlns:a="http://schemas.openxmlformats.org/drawingml/2006/main">
+              <a:graphicData uri="http://schemas.openxmlformats.org/drawingml/2006/picture">
+                <pic:pic xmlns:pic="http://schemas.openxmlformats.org/drawingml/2006/picture">
+                  <pic:nvPicPr>
+                    <pic:cNvPr id="5" name="Picture 5" descr="LK5"/>
+                    <pic:cNvPicPr>
+                      <a:picLocks noChangeAspect="1"/>
+                    </pic:cNvPicPr>
+                  </pic:nvPicPr>
+                  <pic:blipFill>
+                    <a:blip r:embed="rId9"/>
+                    <a:stretch>
+                      <a:fillRect/>
+                    </a:stretch>
+                  </pic:blipFill>
+                  <pic:spPr>
+                    <a:xfrm>
+                      <a:off x="0" y="0"/>
+                      <a:ext cx="5726430" cy="2736215"/>
+                    </a:xfrm>
+                    <a:prstGeom prst="rect">
+                      <a:avLst/>
+                    </a:prstGeom>
+                  </pic:spPr>
+                </pic:pic>
+              </a:graphicData>
+            </a:graphic>
+          </wp:inline>
+        </w:drawing>
+      </w:r>
     </w:p>
     <w:p>
       <w:pPr>

</xml_diff>

<commit_message>
tata cara mengubah profil user
</commit_message>
<xml_diff>
--- a/documentation/dokumentasi.docx
+++ b/documentation/dokumentasi.docx
@@ -337,8 +337,6 @@
           <w:lang w:val="en-US"/>
         </w:rPr>
       </w:pPr>
-      <w:bookmarkStart w:id="0" w:name="_GoBack"/>
-      <w:bookmarkEnd w:id="0"/>
     </w:p>
     <w:p>
       <w:pPr>
@@ -422,20 +420,195 @@
         <w:numPr>
           <w:numId w:val="0"/>
         </w:numPr>
-        <w:ind w:left="65" w:leftChars="0"/>
-        <w:jc w:val="both"/>
-        <w:rPr>
-          <w:rFonts w:hint="default"/>
-          <w:lang w:val="en-US"/>
-        </w:rPr>
-      </w:pPr>
-    </w:p>
-    <w:p>
-      <w:pPr>
-        <w:numPr>
-          <w:numId w:val="0"/>
-        </w:numPr>
-        <w:ind w:left="65" w:leftChars="0"/>
+        <w:jc w:val="both"/>
+        <w:rPr>
+          <w:rFonts w:hint="default"/>
+          <w:lang w:val="en-US"/>
+        </w:rPr>
+      </w:pPr>
+      <w:r>
+        <w:rPr>
+          <w:rFonts w:hint="default"/>
+          <w:lang w:val="en-US"/>
+        </w:rPr>
+        <w:tab/>
+      </w:r>
+    </w:p>
+    <w:p>
+      <w:pPr>
+        <w:numPr>
+          <w:numId w:val="0"/>
+        </w:numPr>
+        <w:jc w:val="both"/>
+        <w:rPr>
+          <w:rFonts w:hint="default"/>
+          <w:lang w:val="en-US"/>
+        </w:rPr>
+      </w:pPr>
+    </w:p>
+    <w:p>
+      <w:pPr>
+        <w:numPr>
+          <w:numId w:val="0"/>
+        </w:numPr>
+        <w:jc w:val="both"/>
+        <w:rPr>
+          <w:rFonts w:hint="default"/>
+          <w:lang w:val="en-US"/>
+        </w:rPr>
+      </w:pPr>
+    </w:p>
+    <w:p>
+      <w:pPr>
+        <w:numPr>
+          <w:numId w:val="0"/>
+        </w:numPr>
+        <w:jc w:val="both"/>
+        <w:rPr>
+          <w:rFonts w:hint="default"/>
+          <w:lang w:val="en-US"/>
+        </w:rPr>
+      </w:pPr>
+    </w:p>
+    <w:p>
+      <w:pPr>
+        <w:numPr>
+          <w:numId w:val="0"/>
+        </w:numPr>
+        <w:jc w:val="both"/>
+        <w:rPr>
+          <w:rFonts w:hint="default"/>
+          <w:lang w:val="en-US"/>
+        </w:rPr>
+      </w:pPr>
+    </w:p>
+    <w:p>
+      <w:pPr>
+        <w:numPr>
+          <w:numId w:val="0"/>
+        </w:numPr>
+        <w:jc w:val="both"/>
+        <w:rPr>
+          <w:rFonts w:hint="default"/>
+          <w:b/>
+          <w:bCs/>
+          <w:lang w:val="en-US"/>
+        </w:rPr>
+      </w:pPr>
+      <w:r>
+        <w:rPr>
+          <w:rFonts w:hint="default"/>
+          <w:b/>
+          <w:bCs/>
+          <w:lang w:val="en-US"/>
+        </w:rPr>
+        <w:t xml:space="preserve">Tata cara mengubah Profil user </w:t>
+      </w:r>
+    </w:p>
+    <w:p>
+      <w:pPr>
+        <w:numPr>
+          <w:numId w:val="0"/>
+        </w:numPr>
+        <w:jc w:val="both"/>
+        <w:rPr>
+          <w:rFonts w:hint="default"/>
+          <w:b w:val="0"/>
+          <w:bCs w:val="0"/>
+          <w:lang w:val="en-US"/>
+        </w:rPr>
+      </w:pPr>
+      <w:r>
+        <w:rPr>
+          <w:rFonts w:hint="default"/>
+          <w:b w:val="0"/>
+          <w:bCs w:val="0"/>
+          <w:lang w:val="en-US"/>
+        </w:rPr>
+        <w:tab/>
+        <w:t>User bisa ke halaman beranda lalu klik “Ubah Profil”, setelah mengubah nama atau no hp user bisa klik “ubah” maka akan langsung berubah .</w:t>
+      </w:r>
+      <w:bookmarkStart w:id="0" w:name="_GoBack"/>
+      <w:bookmarkEnd w:id="0"/>
+    </w:p>
+    <w:p>
+      <w:pPr>
+        <w:numPr>
+          <w:numId w:val="0"/>
+        </w:numPr>
+        <w:jc w:val="both"/>
+        <w:rPr>
+          <w:rFonts w:hint="default"/>
+          <w:b w:val="0"/>
+          <w:bCs w:val="0"/>
+          <w:lang w:val="en-US"/>
+        </w:rPr>
+      </w:pPr>
+      <w:r>
+        <w:rPr>
+          <w:rFonts w:hint="default"/>
+          <w:b w:val="0"/>
+          <w:bCs w:val="0"/>
+          <w:lang w:val="en-US"/>
+        </w:rPr>
+        <w:drawing>
+          <wp:inline distT="0" distB="0" distL="114300" distR="114300">
+            <wp:extent cx="5725795" cy="2643505"/>
+            <wp:effectExtent l="0" t="0" r="8255" b="4445"/>
+            <wp:docPr id="6" name="Picture 6" descr="LK6"/>
+            <wp:cNvGraphicFramePr>
+              <a:graphicFrameLocks xmlns:a="http://schemas.openxmlformats.org/drawingml/2006/main" noChangeAspect="1"/>
+            </wp:cNvGraphicFramePr>
+            <a:graphic xmlns:a="http://schemas.openxmlformats.org/drawingml/2006/main">
+              <a:graphicData uri="http://schemas.openxmlformats.org/drawingml/2006/picture">
+                <pic:pic xmlns:pic="http://schemas.openxmlformats.org/drawingml/2006/picture">
+                  <pic:nvPicPr>
+                    <pic:cNvPr id="6" name="Picture 6" descr="LK6"/>
+                    <pic:cNvPicPr>
+                      <a:picLocks noChangeAspect="1"/>
+                    </pic:cNvPicPr>
+                  </pic:nvPicPr>
+                  <pic:blipFill>
+                    <a:blip r:embed="rId10"/>
+                    <a:stretch>
+                      <a:fillRect/>
+                    </a:stretch>
+                  </pic:blipFill>
+                  <pic:spPr>
+                    <a:xfrm>
+                      <a:off x="0" y="0"/>
+                      <a:ext cx="5725795" cy="2643505"/>
+                    </a:xfrm>
+                    <a:prstGeom prst="rect">
+                      <a:avLst/>
+                    </a:prstGeom>
+                  </pic:spPr>
+                </pic:pic>
+              </a:graphicData>
+            </a:graphic>
+          </wp:inline>
+        </w:drawing>
+      </w:r>
+    </w:p>
+    <w:p>
+      <w:pPr>
+        <w:numPr>
+          <w:numId w:val="0"/>
+        </w:numPr>
+        <w:jc w:val="both"/>
+        <w:rPr>
+          <w:rFonts w:hint="default"/>
+          <w:b w:val="0"/>
+          <w:bCs w:val="0"/>
+          <w:lang w:val="en-US"/>
+        </w:rPr>
+      </w:pPr>
+    </w:p>
+    <w:p>
+      <w:pPr>
+        <w:numPr>
+          <w:numId w:val="0"/>
+        </w:numPr>
         <w:jc w:val="both"/>
         <w:rPr>
           <w:rFonts w:hint="default"/>

</xml_diff>

<commit_message>
tata ubah proril user
</commit_message>
<xml_diff>
--- a/documentation/dokumentasi.docx
+++ b/documentation/dokumentasi.docx
@@ -469,6 +469,16 @@
         </w:rPr>
         <w:lastRenderedPageBreak/>
         <w:t xml:space="preserve">Tata cara mengubah Profil user </w:t>
+      </w:r>
+      <w:r>
+        <w:rPr>
+          <w:b/>
+          <w:bCs/>
+          <w:sz w:val="24"/>
+          <w:szCs w:val="24"/>
+          <w:lang w:val="en-US"/>
+        </w:rPr>
+        <w:t xml:space="preserve">  </w:t>
       </w:r>
     </w:p>
     <w:p>

</xml_diff>

<commit_message>
tata cara pertama membuat pesanan pada user
</commit_message>
<xml_diff>
--- a/documentation/dokumentasi.docx
+++ b/documentation/dokumentasi.docx
@@ -504,12 +504,6 @@
         <w:rPr>
           <w:lang w:val="en-US"/>
         </w:rPr>
-        <w:t>1.</w:t>
-      </w:r>
-      <w:r>
-        <w:rPr>
-          <w:lang w:val="en-US"/>
-        </w:rPr>
         <w:t>User bisa ke halaman beranda lalu klik “Ubah Profil”, setelah mengubah nama atau no hp user bisa klik “ubah” maka akan langsung berubah .</w:t>
       </w:r>
     </w:p>
@@ -552,6 +546,133 @@
                     <a:xfrm>
                       <a:off x="0" y="0"/>
                       <a:ext cx="5725795" cy="2643505"/>
+                    </a:xfrm>
+                    <a:prstGeom prst="rect">
+                      <a:avLst/>
+                    </a:prstGeom>
+                  </pic:spPr>
+                </pic:pic>
+              </a:graphicData>
+            </a:graphic>
+          </wp:inline>
+        </w:drawing>
+      </w:r>
+    </w:p>
+    <w:p>
+      <w:pPr>
+        <w:jc w:val="both"/>
+        <w:rPr>
+          <w:lang w:val="en-US"/>
+        </w:rPr>
+      </w:pPr>
+    </w:p>
+    <w:p>
+      <w:pPr>
+        <w:jc w:val="both"/>
+        <w:rPr>
+          <w:lang w:val="en-US"/>
+        </w:rPr>
+      </w:pPr>
+    </w:p>
+    <w:p>
+      <w:pPr>
+        <w:jc w:val="both"/>
+        <w:rPr>
+          <w:b/>
+          <w:bCs/>
+          <w:sz w:val="24"/>
+          <w:szCs w:val="24"/>
+          <w:lang w:val="en-US"/>
+        </w:rPr>
+      </w:pPr>
+      <w:r>
+        <w:rPr>
+          <w:b/>
+          <w:bCs/>
+          <w:sz w:val="24"/>
+          <w:szCs w:val="24"/>
+          <w:lang w:val="en-US"/>
+        </w:rPr>
+        <w:t>Tata cara untuk pesanan pada user</w:t>
+      </w:r>
+    </w:p>
+    <w:p>
+      <w:pPr>
+        <w:jc w:val="both"/>
+        <w:rPr>
+          <w:b/>
+          <w:bCs/>
+          <w:sz w:val="24"/>
+          <w:szCs w:val="24"/>
+          <w:lang w:val="en-US"/>
+        </w:rPr>
+      </w:pPr>
+    </w:p>
+    <w:p>
+      <w:pPr>
+        <w:jc w:val="both"/>
+        <w:rPr>
+          <w:sz w:val="24"/>
+          <w:szCs w:val="24"/>
+          <w:lang w:val="en-US"/>
+        </w:rPr>
+      </w:pPr>
+      <w:r>
+        <w:rPr>
+          <w:sz w:val="24"/>
+          <w:szCs w:val="24"/>
+          <w:lang w:val="en-US"/>
+        </w:rPr>
+        <w:t xml:space="preserve">1.Klik “Pesanan” maka akan muncul tampilan seperti gambar di bawah ini . </w:t>
+      </w:r>
+    </w:p>
+    <w:p>
+      <w:pPr>
+        <w:jc w:val="both"/>
+        <w:rPr>
+          <w:sz w:val="24"/>
+          <w:szCs w:val="24"/>
+          <w:lang w:val="en-US"/>
+        </w:rPr>
+      </w:pPr>
+      <w:r>
+        <w:rPr>
+          <w:noProof/>
+          <w:sz w:val="24"/>
+          <w:szCs w:val="24"/>
+          <w:lang w:val="en-US"/>
+        </w:rPr>
+        <w:drawing>
+          <wp:inline distT="0" distB="0" distL="0" distR="0" wp14:anchorId="2AEB46EC" wp14:editId="5F7F0406">
+            <wp:extent cx="5731510" cy="2744470"/>
+            <wp:effectExtent l="0" t="0" r="2540" b="0"/>
+            <wp:docPr id="555258868" name="Picture 1"/>
+            <wp:cNvGraphicFramePr>
+              <a:graphicFrameLocks xmlns:a="http://schemas.openxmlformats.org/drawingml/2006/main" noChangeAspect="1"/>
+            </wp:cNvGraphicFramePr>
+            <a:graphic xmlns:a="http://schemas.openxmlformats.org/drawingml/2006/main">
+              <a:graphicData uri="http://schemas.openxmlformats.org/drawingml/2006/picture">
+                <pic:pic xmlns:pic="http://schemas.openxmlformats.org/drawingml/2006/picture">
+                  <pic:nvPicPr>
+                    <pic:cNvPr id="555258868" name="Picture 555258868"/>
+                    <pic:cNvPicPr/>
+                  </pic:nvPicPr>
+                  <pic:blipFill>
+                    <a:blip r:embed="rId12">
+                      <a:extLst>
+                        <a:ext uri="{28A0092B-C50C-407E-A947-70E740481C1C}">
+                          <a14:useLocalDpi xmlns:a14="http://schemas.microsoft.com/office/drawing/2010/main" val="0"/>
+                        </a:ext>
+                      </a:extLst>
+                    </a:blip>
+                    <a:stretch>
+                      <a:fillRect/>
+                    </a:stretch>
+                  </pic:blipFill>
+                  <pic:spPr>
+                    <a:xfrm>
+                      <a:off x="0" y="0"/>
+                      <a:ext cx="5731510" cy="2744470"/>
                     </a:xfrm>
                     <a:prstGeom prst="rect">
                       <a:avLst/>

</xml_diff>

<commit_message>
tata cara ke2 user ingin menambah pesanan
</commit_message>
<xml_diff>
--- a/documentation/dokumentasi.docx
+++ b/documentation/dokumentasi.docx
@@ -692,6 +692,82 @@
           <w:lang w:val="en-US"/>
         </w:rPr>
       </w:pPr>
+    </w:p>
+    <w:p>
+      <w:pPr>
+        <w:jc w:val="center"/>
+        <w:rPr>
+          <w:lang w:val="en-US"/>
+        </w:rPr>
+      </w:pPr>
+      <w:r>
+        <w:rPr>
+          <w:lang w:val="en-US"/>
+        </w:rPr>
+        <w:lastRenderedPageBreak/>
+        <w:t>2. ketika user ingin menambah pesanan , setelah klik  “pesanan” user dapat klik “tambah pesanan” maka akan tampil halaman selanjutnya , user dapat mengisi paket dan jumlah berapa kilo yang ingin user pesan .</w:t>
+      </w:r>
+    </w:p>
+    <w:p>
+      <w:pPr>
+        <w:jc w:val="both"/>
+        <w:rPr>
+          <w:lang w:val="en-US"/>
+        </w:rPr>
+      </w:pPr>
+      <w:r>
+        <w:rPr>
+          <w:noProof/>
+          <w:lang w:val="en-US"/>
+        </w:rPr>
+        <w:drawing>
+          <wp:inline distT="0" distB="0" distL="0" distR="0" wp14:anchorId="2507D8CB" wp14:editId="01477A27">
+            <wp:extent cx="5731510" cy="2405380"/>
+            <wp:effectExtent l="0" t="0" r="2540" b="0"/>
+            <wp:docPr id="873423507" name="Picture 2"/>
+            <wp:cNvGraphicFramePr>
+              <a:graphicFrameLocks xmlns:a="http://schemas.openxmlformats.org/drawingml/2006/main" noChangeAspect="1"/>
+            </wp:cNvGraphicFramePr>
+            <a:graphic xmlns:a="http://schemas.openxmlformats.org/drawingml/2006/main">
+              <a:graphicData uri="http://schemas.openxmlformats.org/drawingml/2006/picture">
+                <pic:pic xmlns:pic="http://schemas.openxmlformats.org/drawingml/2006/picture">
+                  <pic:nvPicPr>
+                    <pic:cNvPr id="873423507" name="Picture 873423507"/>
+                    <pic:cNvPicPr/>
+                  </pic:nvPicPr>
+                  <pic:blipFill>
+                    <a:blip r:embed="rId13">
+                      <a:extLst>
+                        <a:ext uri="{28A0092B-C50C-407E-A947-70E740481C1C}">
+                          <a14:useLocalDpi xmlns:a14="http://schemas.microsoft.com/office/drawing/2010/main" val="0"/>
+                        </a:ext>
+                      </a:extLst>
+                    </a:blip>
+                    <a:stretch>
+                      <a:fillRect/>
+                    </a:stretch>
+                  </pic:blipFill>
+                  <pic:spPr>
+                    <a:xfrm>
+                      <a:off x="0" y="0"/>
+                      <a:ext cx="5731510" cy="2405380"/>
+                    </a:xfrm>
+                    <a:prstGeom prst="rect">
+                      <a:avLst/>
+                    </a:prstGeom>
+                  </pic:spPr>
+                </pic:pic>
+              </a:graphicData>
+            </a:graphic>
+          </wp:inline>
+        </w:drawing>
+      </w:r>
+      <w:r>
+        <w:rPr>
+          <w:lang w:val="en-US"/>
+        </w:rPr>
+        <w:t xml:space="preserve"> </w:t>
+      </w:r>
     </w:p>
     <w:p>
       <w:pPr>

</xml_diff>

<commit_message>
tampilan setelah mengisi pesanan
</commit_message>
<xml_diff>
--- a/documentation/dokumentasi.docx
+++ b/documentation/dokumentasi.docx
@@ -1072,6 +1072,146 @@
           </wp:inline>
         </w:drawing>
       </w:r>
+    </w:p>
+    <w:p>
+      <w:pPr>
+        <w:jc w:val="center"/>
+        <w:rPr>
+          <w:lang w:val="en-US"/>
+        </w:rPr>
+      </w:pPr>
+    </w:p>
+    <w:p>
+      <w:pPr>
+        <w:rPr>
+          <w:lang w:val="en-US"/>
+        </w:rPr>
+      </w:pPr>
+    </w:p>
+    <w:p>
+      <w:pPr>
+        <w:rPr>
+          <w:lang w:val="en-US"/>
+        </w:rPr>
+      </w:pPr>
+    </w:p>
+    <w:p>
+      <w:pPr>
+        <w:rPr>
+          <w:lang w:val="en-US"/>
+        </w:rPr>
+      </w:pPr>
+      <w:r>
+        <w:rPr>
+          <w:lang w:val="en-US"/>
+        </w:rPr>
+        <w:lastRenderedPageBreak/>
+        <w:t xml:space="preserve">Setelah kita mengisi form paket dan berapa kg jumlah loundry kita , kita bisa klik “tambahkan” maka akan tampil halaman selanjutnya , yang akan memperlihatkan “nama” “paket” “status” “jumlah” dan “waktu pesanan” . </w:t>
+      </w:r>
+    </w:p>
+    <w:p>
+      <w:pPr>
+        <w:rPr>
+          <w:lang w:val="en-US"/>
+        </w:rPr>
+      </w:pPr>
+    </w:p>
+    <w:p>
+      <w:pPr>
+        <w:rPr>
+          <w:lang w:val="en-US"/>
+        </w:rPr>
+      </w:pPr>
+      <w:r>
+        <w:rPr>
+          <w:noProof/>
+          <w:lang w:val="en-US"/>
+        </w:rPr>
+        <w:drawing>
+          <wp:inline distT="0" distB="0" distL="0" distR="0" wp14:anchorId="682EE27C" wp14:editId="509B11EF">
+            <wp:extent cx="5731510" cy="1913890"/>
+            <wp:effectExtent l="0" t="0" r="2540" b="0"/>
+            <wp:docPr id="1273992002" name="Picture 6"/>
+            <wp:cNvGraphicFramePr>
+              <a:graphicFrameLocks xmlns:a="http://schemas.openxmlformats.org/drawingml/2006/main" noChangeAspect="1"/>
+            </wp:cNvGraphicFramePr>
+            <a:graphic xmlns:a="http://schemas.openxmlformats.org/drawingml/2006/main">
+              <a:graphicData uri="http://schemas.openxmlformats.org/drawingml/2006/picture">
+                <pic:pic xmlns:pic="http://schemas.openxmlformats.org/drawingml/2006/picture">
+                  <pic:nvPicPr>
+                    <pic:cNvPr id="1273992002" name="Picture 1273992002"/>
+                    <pic:cNvPicPr/>
+                  </pic:nvPicPr>
+                  <pic:blipFill>
+                    <a:blip r:embed="rId17">
+                      <a:extLst>
+                        <a:ext uri="{28A0092B-C50C-407E-A947-70E740481C1C}">
+                          <a14:useLocalDpi xmlns:a14="http://schemas.microsoft.com/office/drawing/2010/main" val="0"/>
+                        </a:ext>
+                      </a:extLst>
+                    </a:blip>
+                    <a:stretch>
+                      <a:fillRect/>
+                    </a:stretch>
+                  </pic:blipFill>
+                  <pic:spPr>
+                    <a:xfrm>
+                      <a:off x="0" y="0"/>
+                      <a:ext cx="5731510" cy="1913890"/>
+                    </a:xfrm>
+                    <a:prstGeom prst="rect">
+                      <a:avLst/>
+                    </a:prstGeom>
+                  </pic:spPr>
+                </pic:pic>
+              </a:graphicData>
+            </a:graphic>
+          </wp:inline>
+        </w:drawing>
+      </w:r>
+    </w:p>
+    <w:p>
+      <w:pPr>
+        <w:rPr>
+          <w:lang w:val="en-US"/>
+        </w:rPr>
+      </w:pPr>
+    </w:p>
+    <w:p>
+      <w:pPr>
+        <w:rPr>
+          <w:lang w:val="en-US"/>
+        </w:rPr>
+      </w:pPr>
+    </w:p>
+    <w:p>
+      <w:pPr>
+        <w:rPr>
+          <w:lang w:val="en-US"/>
+        </w:rPr>
+      </w:pPr>
+    </w:p>
+    <w:p>
+      <w:pPr>
+        <w:rPr>
+          <w:lang w:val="en-US"/>
+        </w:rPr>
+      </w:pPr>
+    </w:p>
+    <w:p>
+      <w:pPr>
+        <w:rPr>
+          <w:lang w:val="en-US"/>
+        </w:rPr>
+      </w:pPr>
+    </w:p>
+    <w:p>
+      <w:pPr>
+        <w:jc w:val="center"/>
+        <w:rPr>
+          <w:lang w:val="en-US"/>
+        </w:rPr>
+      </w:pPr>
     </w:p>
     <w:sectPr>
       <w:pgSz w:w="11906" w:h="16838"/>

</xml_diff>

<commit_message>
tata cara pertama mengedit pesanan pada user
</commit_message>
<xml_diff>
--- a/documentation/dokumentasi.docx
+++ b/documentation/dokumentasi.docx
@@ -1207,8 +1207,316 @@
     </w:p>
     <w:p>
       <w:pPr>
+        <w:rPr>
+          <w:lang w:val="en-US"/>
+        </w:rPr>
+      </w:pPr>
+    </w:p>
+    <w:p>
+      <w:pPr>
+        <w:rPr>
+          <w:lang w:val="en-US"/>
+        </w:rPr>
+      </w:pPr>
+    </w:p>
+    <w:p>
+      <w:pPr>
+        <w:rPr>
+          <w:lang w:val="en-US"/>
+        </w:rPr>
+      </w:pPr>
+    </w:p>
+    <w:p>
+      <w:pPr>
+        <w:rPr>
+          <w:lang w:val="en-US"/>
+        </w:rPr>
+      </w:pPr>
+    </w:p>
+    <w:p>
+      <w:pPr>
+        <w:rPr>
+          <w:lang w:val="en-US"/>
+        </w:rPr>
+      </w:pPr>
+    </w:p>
+    <w:p>
+      <w:pPr>
+        <w:rPr>
+          <w:lang w:val="en-US"/>
+        </w:rPr>
+      </w:pPr>
+    </w:p>
+    <w:p>
+      <w:pPr>
+        <w:rPr>
+          <w:lang w:val="en-US"/>
+        </w:rPr>
+      </w:pPr>
+    </w:p>
+    <w:p>
+      <w:pPr>
+        <w:rPr>
+          <w:lang w:val="en-US"/>
+        </w:rPr>
+      </w:pPr>
+    </w:p>
+    <w:p>
+      <w:pPr>
+        <w:rPr>
+          <w:lang w:val="en-US"/>
+        </w:rPr>
+      </w:pPr>
+    </w:p>
+    <w:p>
+      <w:pPr>
+        <w:rPr>
+          <w:lang w:val="en-US"/>
+        </w:rPr>
+      </w:pPr>
+    </w:p>
+    <w:p>
+      <w:pPr>
+        <w:rPr>
+          <w:lang w:val="en-US"/>
+        </w:rPr>
+      </w:pPr>
+    </w:p>
+    <w:p>
+      <w:pPr>
+        <w:rPr>
+          <w:lang w:val="en-US"/>
+        </w:rPr>
+      </w:pPr>
+    </w:p>
+    <w:p>
+      <w:pPr>
+        <w:rPr>
+          <w:lang w:val="en-US"/>
+        </w:rPr>
+      </w:pPr>
+    </w:p>
+    <w:p>
+      <w:pPr>
+        <w:rPr>
+          <w:lang w:val="en-US"/>
+        </w:rPr>
+      </w:pPr>
+    </w:p>
+    <w:p>
+      <w:pPr>
+        <w:rPr>
+          <w:rFonts w:ascii="Times New Roman" w:hAnsi="Times New Roman" w:cs="Times New Roman"/>
+          <w:b/>
+          <w:bCs/>
+          <w:color w:val="000000" w:themeColor="text1"/>
+          <w:sz w:val="24"/>
+          <w:szCs w:val="24"/>
+          <w:lang w:val="en-US"/>
+          <w14:shadow w14:blurRad="38100" w14:dist="19050" w14:dir="2700000" w14:sx="100000" w14:sy="100000" w14:kx="0" w14:ky="0" w14:algn="tl">
+            <w14:schemeClr w14:val="dk1">
+              <w14:alpha w14:val="60000"/>
+            </w14:schemeClr>
+          </w14:shadow>
+          <w14:textOutline w14:w="0" w14:cap="flat" w14:cmpd="sng" w14:algn="ctr">
+            <w14:noFill/>
+            <w14:prstDash w14:val="solid"/>
+            <w14:round/>
+          </w14:textOutline>
+        </w:rPr>
+      </w:pPr>
+      <w:r>
+        <w:rPr>
+          <w:rFonts w:ascii="Times New Roman" w:hAnsi="Times New Roman" w:cs="Times New Roman"/>
+          <w:b/>
+          <w:bCs/>
+          <w:color w:val="000000" w:themeColor="text1"/>
+          <w:sz w:val="24"/>
+          <w:szCs w:val="24"/>
+          <w:lang w:val="en-US"/>
+          <w14:shadow w14:blurRad="38100" w14:dist="19050" w14:dir="2700000" w14:sx="100000" w14:sy="100000" w14:kx="0" w14:ky="0" w14:algn="tl">
+            <w14:schemeClr w14:val="dk1">
+              <w14:alpha w14:val="60000"/>
+            </w14:schemeClr>
+          </w14:shadow>
+          <w14:textOutline w14:w="0" w14:cap="flat" w14:cmpd="sng" w14:algn="ctr">
+            <w14:noFill/>
+            <w14:prstDash w14:val="solid"/>
+            <w14:round/>
+          </w14:textOutline>
+        </w:rPr>
+        <w:lastRenderedPageBreak/>
+        <w:t>Tata cara edit dan delete pesanan pada user</w:t>
+      </w:r>
+    </w:p>
+    <w:p>
+      <w:pPr>
+        <w:rPr>
+          <w:rFonts w:ascii="Times New Roman" w:hAnsi="Times New Roman" w:cs="Times New Roman"/>
+          <w:color w:val="000000" w:themeColor="text1"/>
+          <w:sz w:val="24"/>
+          <w:szCs w:val="24"/>
+          <w:lang w:val="en-US"/>
+          <w14:shadow w14:blurRad="38100" w14:dist="19050" w14:dir="2700000" w14:sx="100000" w14:sy="100000" w14:kx="0" w14:ky="0" w14:algn="tl">
+            <w14:schemeClr w14:val="dk1">
+              <w14:alpha w14:val="60000"/>
+            </w14:schemeClr>
+          </w14:shadow>
+          <w14:textOutline w14:w="0" w14:cap="flat" w14:cmpd="sng" w14:algn="ctr">
+            <w14:noFill/>
+            <w14:prstDash w14:val="solid"/>
+            <w14:round/>
+          </w14:textOutline>
+        </w:rPr>
+      </w:pPr>
+      <w:r>
+        <w:rPr>
+          <w:rFonts w:ascii="Times New Roman" w:hAnsi="Times New Roman" w:cs="Times New Roman"/>
+          <w:b/>
+          <w:bCs/>
+          <w:color w:val="000000" w:themeColor="text1"/>
+          <w:sz w:val="24"/>
+          <w:szCs w:val="24"/>
+          <w:lang w:val="en-US"/>
+          <w14:shadow w14:blurRad="38100" w14:dist="19050" w14:dir="2700000" w14:sx="100000" w14:sy="100000" w14:kx="0" w14:ky="0" w14:algn="tl">
+            <w14:schemeClr w14:val="dk1">
+              <w14:alpha w14:val="60000"/>
+            </w14:schemeClr>
+          </w14:shadow>
+          <w14:textOutline w14:w="0" w14:cap="flat" w14:cmpd="sng" w14:algn="ctr">
+            <w14:noFill/>
+            <w14:prstDash w14:val="solid"/>
+            <w14:round/>
+          </w14:textOutline>
+        </w:rPr>
+        <w:tab/>
+      </w:r>
+      <w:r>
+        <w:rPr>
+          <w:rFonts w:ascii="Times New Roman" w:hAnsi="Times New Roman" w:cs="Times New Roman"/>
+          <w:color w:val="000000" w:themeColor="text1"/>
+          <w:sz w:val="24"/>
+          <w:szCs w:val="24"/>
+          <w:lang w:val="en-US"/>
+          <w14:shadow w14:blurRad="38100" w14:dist="19050" w14:dir="2700000" w14:sx="100000" w14:sy="100000" w14:kx="0" w14:ky="0" w14:algn="tl">
+            <w14:schemeClr w14:val="dk1">
+              <w14:alpha w14:val="60000"/>
+            </w14:schemeClr>
+          </w14:shadow>
+          <w14:textOutline w14:w="0" w14:cap="flat" w14:cmpd="sng" w14:algn="ctr">
+            <w14:noFill/>
+            <w14:prstDash w14:val="solid"/>
+            <w14:round/>
+          </w14:textOutline>
+        </w:rPr>
+        <w:t>1. Pada tampilan pesanan ada fitur edit , jika ingin mengedit , klik edit maka akan tampil ke halaman berikutnya.</w:t>
+      </w:r>
+    </w:p>
+    <w:p>
+      <w:pPr>
+        <w:rPr>
+          <w:rFonts w:ascii="Times New Roman" w:hAnsi="Times New Roman" w:cs="Times New Roman"/>
+          <w:color w:val="000000" w:themeColor="text1"/>
+          <w:sz w:val="24"/>
+          <w:szCs w:val="24"/>
+          <w:lang w:val="en-US"/>
+          <w14:shadow w14:blurRad="38100" w14:dist="19050" w14:dir="2700000" w14:sx="100000" w14:sy="100000" w14:kx="0" w14:ky="0" w14:algn="tl">
+            <w14:schemeClr w14:val="dk1">
+              <w14:alpha w14:val="60000"/>
+            </w14:schemeClr>
+          </w14:shadow>
+          <w14:textOutline w14:w="0" w14:cap="flat" w14:cmpd="sng" w14:algn="ctr">
+            <w14:noFill/>
+            <w14:prstDash w14:val="solid"/>
+            <w14:round/>
+          </w14:textOutline>
+        </w:rPr>
+      </w:pPr>
+      <w:r>
+        <w:rPr>
+          <w:rFonts w:ascii="Times New Roman" w:hAnsi="Times New Roman" w:cs="Times New Roman"/>
+          <w:noProof/>
+          <w:color w:val="000000" w:themeColor="text1"/>
+          <w:sz w:val="24"/>
+          <w:szCs w:val="24"/>
+          <w:lang w:val="en-US"/>
+        </w:rPr>
+        <w:drawing>
+          <wp:inline distT="0" distB="0" distL="0" distR="0" wp14:anchorId="4ABE9575" wp14:editId="44404EC1">
+            <wp:extent cx="5731510" cy="3790315"/>
+            <wp:effectExtent l="0" t="0" r="2540" b="635"/>
+            <wp:docPr id="657511960" name="Picture 7"/>
+            <wp:cNvGraphicFramePr>
+              <a:graphicFrameLocks xmlns:a="http://schemas.openxmlformats.org/drawingml/2006/main" noChangeAspect="1"/>
+            </wp:cNvGraphicFramePr>
+            <a:graphic xmlns:a="http://schemas.openxmlformats.org/drawingml/2006/main">
+              <a:graphicData uri="http://schemas.openxmlformats.org/drawingml/2006/picture">
+                <pic:pic xmlns:pic="http://schemas.openxmlformats.org/drawingml/2006/picture">
+                  <pic:nvPicPr>
+                    <pic:cNvPr id="657511960" name="Picture 657511960"/>
+                    <pic:cNvPicPr/>
+                  </pic:nvPicPr>
+                  <pic:blipFill>
+                    <a:blip r:embed="rId18">
+                      <a:extLst>
+                        <a:ext uri="{28A0092B-C50C-407E-A947-70E740481C1C}">
+                          <a14:useLocalDpi xmlns:a14="http://schemas.microsoft.com/office/drawing/2010/main" val="0"/>
+                        </a:ext>
+                      </a:extLst>
+                    </a:blip>
+                    <a:stretch>
+                      <a:fillRect/>
+                    </a:stretch>
+                  </pic:blipFill>
+                  <pic:spPr>
+                    <a:xfrm>
+                      <a:off x="0" y="0"/>
+                      <a:ext cx="5731510" cy="3790315"/>
+                    </a:xfrm>
+                    <a:prstGeom prst="rect">
+                      <a:avLst/>
+                    </a:prstGeom>
+                  </pic:spPr>
+                </pic:pic>
+              </a:graphicData>
+            </a:graphic>
+          </wp:inline>
+        </w:drawing>
+      </w:r>
+    </w:p>
+    <w:p>
+      <w:pPr>
+        <w:rPr>
+          <w:lang w:val="en-US"/>
+        </w:rPr>
+      </w:pPr>
+    </w:p>
+    <w:p>
+      <w:pPr>
+        <w:rPr>
+          <w:lang w:val="en-US"/>
+        </w:rPr>
+      </w:pPr>
+    </w:p>
+    <w:p>
+      <w:pPr>
+        <w:rPr>
+          <w:lang w:val="en-US"/>
+        </w:rPr>
+      </w:pPr>
+    </w:p>
+    <w:p>
+      <w:pPr>
+        <w:rPr>
+          <w:lang w:val="en-US"/>
+        </w:rPr>
+      </w:pPr>
+    </w:p>
+    <w:p>
+      <w:pPr>
         <w:jc w:val="center"/>
         <w:rPr>
+          <w:rFonts w:ascii="Times New Roman" w:hAnsi="Times New Roman" w:cs="Times New Roman"/>
           <w:lang w:val="en-US"/>
         </w:rPr>
       </w:pPr>

</xml_diff>

<commit_message>
tata cara kedua mengedit pesanan user
</commit_message>
<xml_diff>
--- a/documentation/dokumentasi.docx
+++ b/documentation/dokumentasi.docx
@@ -1432,6 +1432,48 @@
           </w14:textOutline>
         </w:rPr>
       </w:pPr>
+    </w:p>
+    <w:p>
+      <w:pPr>
+        <w:rPr>
+          <w:rFonts w:ascii="Times New Roman" w:hAnsi="Times New Roman" w:cs="Times New Roman"/>
+          <w:color w:val="000000" w:themeColor="text1"/>
+          <w:sz w:val="24"/>
+          <w:szCs w:val="24"/>
+          <w:lang w:val="en-US"/>
+          <w14:shadow w14:blurRad="38100" w14:dist="19050" w14:dir="2700000" w14:sx="100000" w14:sy="100000" w14:kx="0" w14:ky="0" w14:algn="tl">
+            <w14:schemeClr w14:val="dk1">
+              <w14:alpha w14:val="60000"/>
+            </w14:schemeClr>
+          </w14:shadow>
+          <w14:textOutline w14:w="0" w14:cap="flat" w14:cmpd="sng" w14:algn="ctr">
+            <w14:noFill/>
+            <w14:prstDash w14:val="solid"/>
+            <w14:round/>
+          </w14:textOutline>
+        </w:rPr>
+      </w:pPr>
+    </w:p>
+    <w:p>
+      <w:pPr>
+        <w:rPr>
+          <w:rFonts w:ascii="Times New Roman" w:hAnsi="Times New Roman" w:cs="Times New Roman"/>
+          <w:color w:val="000000" w:themeColor="text1"/>
+          <w:sz w:val="24"/>
+          <w:szCs w:val="24"/>
+          <w:lang w:val="en-US"/>
+          <w14:shadow w14:blurRad="38100" w14:dist="19050" w14:dir="2700000" w14:sx="100000" w14:sy="100000" w14:kx="0" w14:ky="0" w14:algn="tl">
+            <w14:schemeClr w14:val="dk1">
+              <w14:alpha w14:val="60000"/>
+            </w14:schemeClr>
+          </w14:shadow>
+          <w14:textOutline w14:w="0" w14:cap="flat" w14:cmpd="sng" w14:algn="ctr">
+            <w14:noFill/>
+            <w14:prstDash w14:val="solid"/>
+            <w14:round/>
+          </w14:textOutline>
+        </w:rPr>
+      </w:pPr>
       <w:r>
         <w:rPr>
           <w:rFonts w:ascii="Times New Roman" w:hAnsi="Times New Roman" w:cs="Times New Roman"/>
@@ -1490,6 +1532,152 @@
           <w:lang w:val="en-US"/>
         </w:rPr>
       </w:pPr>
+      <w:r>
+        <w:rPr>
+          <w:lang w:val="en-US"/>
+        </w:rPr>
+        <w:tab/>
+      </w:r>
+    </w:p>
+    <w:p>
+      <w:pPr>
+        <w:rPr>
+          <w:lang w:val="en-US"/>
+        </w:rPr>
+      </w:pPr>
+    </w:p>
+    <w:p>
+      <w:pPr>
+        <w:rPr>
+          <w:lang w:val="en-US"/>
+        </w:rPr>
+      </w:pPr>
+    </w:p>
+    <w:p>
+      <w:pPr>
+        <w:rPr>
+          <w:lang w:val="en-US"/>
+        </w:rPr>
+      </w:pPr>
+    </w:p>
+    <w:p>
+      <w:pPr>
+        <w:rPr>
+          <w:lang w:val="en-US"/>
+        </w:rPr>
+      </w:pPr>
+    </w:p>
+    <w:p>
+      <w:pPr>
+        <w:rPr>
+          <w:lang w:val="en-US"/>
+        </w:rPr>
+      </w:pPr>
+    </w:p>
+    <w:p>
+      <w:pPr>
+        <w:rPr>
+          <w:lang w:val="en-US"/>
+        </w:rPr>
+      </w:pPr>
+    </w:p>
+    <w:p>
+      <w:pPr>
+        <w:rPr>
+          <w:lang w:val="en-US"/>
+        </w:rPr>
+      </w:pPr>
+    </w:p>
+    <w:p>
+      <w:pPr>
+        <w:rPr>
+          <w:lang w:val="en-US"/>
+        </w:rPr>
+      </w:pPr>
+    </w:p>
+    <w:p>
+      <w:pPr>
+        <w:rPr>
+          <w:lang w:val="en-US"/>
+        </w:rPr>
+      </w:pPr>
+    </w:p>
+    <w:p>
+      <w:pPr>
+        <w:rPr>
+          <w:lang w:val="en-US"/>
+        </w:rPr>
+      </w:pPr>
+    </w:p>
+    <w:p>
+      <w:pPr>
+        <w:rPr>
+          <w:lang w:val="en-US"/>
+        </w:rPr>
+      </w:pPr>
+      <w:r>
+        <w:rPr>
+          <w:lang w:val="en-US"/>
+        </w:rPr>
+        <w:lastRenderedPageBreak/>
+        <w:t xml:space="preserve">Pada gambar di atas kita bisa mengedit nama,jumlah,dan paket yang sebelumnya kita isi yang awalnya seperti di atas , menjadi seperti gambar di bawah . </w:t>
+      </w:r>
+    </w:p>
+    <w:p>
+      <w:pPr>
+        <w:rPr>
+          <w:rFonts w:ascii="Times New Roman" w:hAnsi="Times New Roman" w:cs="Times New Roman"/>
+          <w:lang w:val="en-US"/>
+        </w:rPr>
+      </w:pPr>
+      <w:r>
+        <w:rPr>
+          <w:rFonts w:ascii="Times New Roman" w:hAnsi="Times New Roman" w:cs="Times New Roman"/>
+          <w:noProof/>
+          <w:lang w:val="en-US"/>
+        </w:rPr>
+        <w:drawing>
+          <wp:inline distT="0" distB="0" distL="0" distR="0" wp14:anchorId="275C10AB" wp14:editId="285C4E21">
+            <wp:extent cx="5731510" cy="4083050"/>
+            <wp:effectExtent l="0" t="0" r="2540" b="0"/>
+            <wp:docPr id="1637349654" name="Picture 8"/>
+            <wp:cNvGraphicFramePr>
+              <a:graphicFrameLocks xmlns:a="http://schemas.openxmlformats.org/drawingml/2006/main" noChangeAspect="1"/>
+            </wp:cNvGraphicFramePr>
+            <a:graphic xmlns:a="http://schemas.openxmlformats.org/drawingml/2006/main">
+              <a:graphicData uri="http://schemas.openxmlformats.org/drawingml/2006/picture">
+                <pic:pic xmlns:pic="http://schemas.openxmlformats.org/drawingml/2006/picture">
+                  <pic:nvPicPr>
+                    <pic:cNvPr id="1637349654" name="Picture 1637349654"/>
+                    <pic:cNvPicPr/>
+                  </pic:nvPicPr>
+                  <pic:blipFill>
+                    <a:blip r:embed="rId19">
+                      <a:extLst>
+                        <a:ext uri="{28A0092B-C50C-407E-A947-70E740481C1C}">
+                          <a14:useLocalDpi xmlns:a14="http://schemas.microsoft.com/office/drawing/2010/main" val="0"/>
+                        </a:ext>
+                      </a:extLst>
+                    </a:blip>
+                    <a:stretch>
+                      <a:fillRect/>
+                    </a:stretch>
+                  </pic:blipFill>
+                  <pic:spPr>
+                    <a:xfrm>
+                      <a:off x="0" y="0"/>
+                      <a:ext cx="5731510" cy="4083050"/>
+                    </a:xfrm>
+                    <a:prstGeom prst="rect">
+                      <a:avLst/>
+                    </a:prstGeom>
+                  </pic:spPr>
+                </pic:pic>
+              </a:graphicData>
+            </a:graphic>
+          </wp:inline>
+        </w:drawing>
+      </w:r>
     </w:p>
     <w:p>
       <w:pPr>

</xml_diff>

<commit_message>
tata cara menghapus data user di pesanan
</commit_message>
<xml_diff>
--- a/documentation/dokumentasi.docx
+++ b/documentation/dokumentasi.docx
@@ -1887,16 +1887,85 @@
     </w:p>
     <w:p>
       <w:pPr>
-        <w:jc w:val="center"/>
-        <w:rPr>
-          <w:rFonts w:ascii="Times New Roman" w:hAnsi="Times New Roman" w:cs="Times New Roman"/>
-          <w:lang w:val="en-US"/>
-        </w:rPr>
-      </w:pPr>
-    </w:p>
-    <w:p>
-      <w:pPr>
-        <w:jc w:val="center"/>
+        <w:rPr>
+          <w:rFonts w:ascii="Times New Roman" w:hAnsi="Times New Roman" w:cs="Times New Roman"/>
+          <w:lang w:val="en-US"/>
+        </w:rPr>
+      </w:pPr>
+      <w:r>
+        <w:rPr>
+          <w:rFonts w:ascii="Times New Roman" w:hAnsi="Times New Roman" w:cs="Times New Roman"/>
+          <w:lang w:val="en-US"/>
+        </w:rPr>
+        <w:t>1. Ketika user klik “delete” maka akan muncul tulisan “Data pengguna akan di hapus” seperti gambar di bawah ini.</w:t>
+      </w:r>
+    </w:p>
+    <w:p>
+      <w:pPr>
+        <w:rPr>
+          <w:rFonts w:ascii="Times New Roman" w:hAnsi="Times New Roman" w:cs="Times New Roman"/>
+          <w:lang w:val="en-US"/>
+        </w:rPr>
+      </w:pPr>
+      <w:r>
+        <w:rPr>
+          <w:rFonts w:ascii="Times New Roman" w:hAnsi="Times New Roman" w:cs="Times New Roman"/>
+          <w:noProof/>
+          <w:lang w:val="en-US"/>
+        </w:rPr>
+        <w:drawing>
+          <wp:inline distT="0" distB="0" distL="0" distR="0" wp14:anchorId="0330D767" wp14:editId="5F7FDB7A">
+            <wp:extent cx="5731510" cy="1563370"/>
+            <wp:effectExtent l="0" t="0" r="2540" b="0"/>
+            <wp:docPr id="498234451" name="Picture 11"/>
+            <wp:cNvGraphicFramePr>
+              <a:graphicFrameLocks xmlns:a="http://schemas.openxmlformats.org/drawingml/2006/main" noChangeAspect="1"/>
+            </wp:cNvGraphicFramePr>
+            <a:graphic xmlns:a="http://schemas.openxmlformats.org/drawingml/2006/main">
+              <a:graphicData uri="http://schemas.openxmlformats.org/drawingml/2006/picture">
+                <pic:pic xmlns:pic="http://schemas.openxmlformats.org/drawingml/2006/picture">
+                  <pic:nvPicPr>
+                    <pic:cNvPr id="498234451" name="Picture 498234451"/>
+                    <pic:cNvPicPr/>
+                  </pic:nvPicPr>
+                  <pic:blipFill>
+                    <a:blip r:embed="rId21">
+                      <a:extLst>
+                        <a:ext uri="{28A0092B-C50C-407E-A947-70E740481C1C}">
+                          <a14:useLocalDpi xmlns:a14="http://schemas.microsoft.com/office/drawing/2010/main" val="0"/>
+                        </a:ext>
+                      </a:extLst>
+                    </a:blip>
+                    <a:stretch>
+                      <a:fillRect/>
+                    </a:stretch>
+                  </pic:blipFill>
+                  <pic:spPr>
+                    <a:xfrm>
+                      <a:off x="0" y="0"/>
+                      <a:ext cx="5731510" cy="1563370"/>
+                    </a:xfrm>
+                    <a:prstGeom prst="rect">
+                      <a:avLst/>
+                    </a:prstGeom>
+                  </pic:spPr>
+                </pic:pic>
+              </a:graphicData>
+            </a:graphic>
+          </wp:inline>
+        </w:drawing>
+      </w:r>
+    </w:p>
+    <w:p>
+      <w:pPr>
+        <w:rPr>
+          <w:rFonts w:ascii="Times New Roman" w:hAnsi="Times New Roman" w:cs="Times New Roman"/>
+          <w:lang w:val="en-US"/>
+        </w:rPr>
+      </w:pPr>
+    </w:p>
+    <w:p>
+      <w:pPr>
         <w:rPr>
           <w:rFonts w:ascii="Times New Roman" w:hAnsi="Times New Roman" w:cs="Times New Roman"/>
           <w:lang w:val="en-US"/>

</xml_diff>